<commit_message>
Siguiendo con el R Markdown
</commit_message>
<xml_diff>
--- a/R Markdown/out.docx
+++ b/R Markdown/out.docx
@@ -647,15 +647,185 @@
       </w:pPr>
       <w:r>
         <w:rPr>
-          <w:rStyle w:val="KeywordTok"/>
-        </w:rPr>
-        <w:t xml:space="preserve">str</w:t>
-      </w:r>
-      <w:r>
-        <w:rPr>
-          <w:rStyle w:val="NormalTok"/>
-        </w:rPr>
-        <w:t xml:space="preserve">(datos_it0)</w:t>
+          <w:rStyle w:val="VerbatimChar"/>
+        </w:rPr>
+        <w:t xml:space="preserve">## 'data.frame':    891 obs. of  10 variables:</w:t>
+      </w:r>
+      <w:r>
+        <w:br/>
+      </w:r>
+      <w:r>
+        <w:rPr>
+          <w:rStyle w:val="VerbatimChar"/>
+        </w:rPr>
+        <w:t xml:space="preserve">##  $ sobrevivio        : int  0 1 1 1 0 0 0 0 1 1 ...</w:t>
+      </w:r>
+      <w:r>
+        <w:br/>
+      </w:r>
+      <w:r>
+        <w:rPr>
+          <w:rStyle w:val="VerbatimChar"/>
+        </w:rPr>
+        <w:t xml:space="preserve">##  $ clase             : int  3 1 3 1 3 3 1 3 3 2 ...</w:t>
+      </w:r>
+      <w:r>
+        <w:br/>
+      </w:r>
+      <w:r>
+        <w:rPr>
+          <w:rStyle w:val="VerbatimChar"/>
+        </w:rPr>
+        <w:t xml:space="preserve">##  $ sexo              : chr  "male" "female" "female" "female" ...</w:t>
+      </w:r>
+      <w:r>
+        <w:br/>
+      </w:r>
+      <w:r>
+        <w:rPr>
+          <w:rStyle w:val="VerbatimChar"/>
+        </w:rPr>
+        <w:t xml:space="preserve">##  $ edad              : num  22 38 26 35 35 NA 54 2 27 14 ...</w:t>
+      </w:r>
+      <w:r>
+        <w:br/>
+      </w:r>
+      <w:r>
+        <w:rPr>
+          <w:rStyle w:val="VerbatimChar"/>
+        </w:rPr>
+        <w:t xml:space="preserve">##  $ her_esp           : int  1 1 0 1 0 0 0 3 0 1 ...</w:t>
+      </w:r>
+      <w:r>
+        <w:br/>
+      </w:r>
+      <w:r>
+        <w:rPr>
+          <w:rStyle w:val="VerbatimChar"/>
+        </w:rPr>
+        <w:t xml:space="preserve">##  $ padre_hijo        : int  0 0 0 0 0 0 0 1 2 0 ...</w:t>
+      </w:r>
+      <w:r>
+        <w:br/>
+      </w:r>
+      <w:r>
+        <w:rPr>
+          <w:rStyle w:val="VerbatimChar"/>
+        </w:rPr>
+        <w:t xml:space="preserve">##  $ ticket            : chr  "A/5 21171" "PC 17599" "STON/O2. 3101282" "113803" ...</w:t>
+      </w:r>
+      <w:r>
+        <w:br/>
+      </w:r>
+      <w:r>
+        <w:rPr>
+          <w:rStyle w:val="VerbatimChar"/>
+        </w:rPr>
+        <w:t xml:space="preserve">##  $ precio_ticket     : num  7.25 71.28 7.92 53.1 8.05 ...</w:t>
+      </w:r>
+      <w:r>
+        <w:br/>
+      </w:r>
+      <w:r>
+        <w:rPr>
+          <w:rStyle w:val="VerbatimChar"/>
+        </w:rPr>
+        <w:t xml:space="preserve">##  $ nro_cabina        : chr  "" "C85" "" "C123" ...</w:t>
+      </w:r>
+      <w:r>
+        <w:br/>
+      </w:r>
+      <w:r>
+        <w:rPr>
+          <w:rStyle w:val="VerbatimChar"/>
+        </w:rPr>
+        <w:t xml:space="preserve">##  $ puerto_embarcacion: chr  "S" "C" "S" "S" ...</w:t>
+      </w:r>
+    </w:p>
+    <w:p>
+      <w:pPr>
+        <w:pStyle w:val="FirstParagraph"/>
+      </w:pPr>
+      <w:r>
+        <w:t xml:space="preserve">Como se observa a las variables</w:t>
+      </w:r>
+      <w:r>
+        <w:t xml:space="preserve"> </w:t>
+      </w:r>
+      <w:r>
+        <w:rPr>
+          <w:b/>
+        </w:rPr>
+        <w:t xml:space="preserve">sobrevivio</w:t>
+      </w:r>
+      <w:r>
+        <w:t xml:space="preserve">,</w:t>
+      </w:r>
+      <w:r>
+        <w:t xml:space="preserve"> </w:t>
+      </w:r>
+      <w:r>
+        <w:rPr>
+          <w:b/>
+        </w:rPr>
+        <w:t xml:space="preserve">clase</w:t>
+      </w:r>
+      <w:r>
+        <w:t xml:space="preserve">,</w:t>
+      </w:r>
+      <w:r>
+        <w:t xml:space="preserve"> </w:t>
+      </w:r>
+      <w:r>
+        <w:rPr>
+          <w:b/>
+        </w:rPr>
+        <w:t xml:space="preserve">sexo</w:t>
+      </w:r>
+      <w:r>
+        <w:t xml:space="preserve">,</w:t>
+      </w:r>
+      <w:r>
+        <w:t xml:space="preserve"> </w:t>
+      </w:r>
+      <w:r>
+        <w:rPr>
+          <w:b/>
+        </w:rPr>
+        <w:t xml:space="preserve">ticket</w:t>
+      </w:r>
+      <w:r>
+        <w:t xml:space="preserve">,</w:t>
+      </w:r>
+      <w:r>
+        <w:t xml:space="preserve"> </w:t>
+      </w:r>
+      <w:r>
+        <w:rPr>
+          <w:b/>
+        </w:rPr>
+        <w:t xml:space="preserve">nro_cabina</w:t>
+      </w:r>
+      <w:r>
+        <w:t xml:space="preserve"> </w:t>
+      </w:r>
+      <w:r>
+        <w:t xml:space="preserve">y</w:t>
+      </w:r>
+      <w:r>
+        <w:t xml:space="preserve"> </w:t>
+      </w:r>
+      <w:r>
+        <w:rPr>
+          <w:b/>
+        </w:rPr>
+        <w:t xml:space="preserve">puerto_embarcación</w:t>
+      </w:r>
+      <w:r>
+        <w:t xml:space="preserve"> </w:t>
+      </w:r>
+      <w:r>
+        <w:t xml:space="preserve">no las esta tratando como un factor, entonces necesitamos modificarlas</w:t>
       </w:r>
     </w:p>
     <w:p>
@@ -675,7 +845,7 @@
         <w:rPr>
           <w:rStyle w:val="VerbatimChar"/>
         </w:rPr>
-        <w:t xml:space="preserve">##  $ sobrevivio        : int  0 1 1 1 0 0 0 0 1 1 ...</w:t>
+        <w:t xml:space="preserve">##  $ sobrevivio        : Factor w/ 2 levels "Sí","No": 2 1 1 1 2 2 2 2 1 1 ...</w:t>
       </w:r>
       <w:r>
         <w:br/>
@@ -684,7 +854,7 @@
         <w:rPr>
           <w:rStyle w:val="VerbatimChar"/>
         </w:rPr>
-        <w:t xml:space="preserve">##  $ clase             : int  3 1 3 1 3 3 1 3 3 2 ...</w:t>
+        <w:t xml:space="preserve">##  $ clase             : Factor w/ 3 levels "1ra","2da","3ra": 3 1 3 1 3 3 1 3 3 2 ...</w:t>
       </w:r>
       <w:r>
         <w:br/>
@@ -693,7 +863,7 @@
         <w:rPr>
           <w:rStyle w:val="VerbatimChar"/>
         </w:rPr>
-        <w:t xml:space="preserve">##  $ sexo              : chr  "male" "female" "female" "female" ...</w:t>
+        <w:t xml:space="preserve">##  $ sexo              : Factor w/ 2 levels "Hombre","Mujer": 1 2 2 2 1 1 1 1 2 2 ...</w:t>
       </w:r>
       <w:r>
         <w:br/>
@@ -729,7 +899,7 @@
         <w:rPr>
           <w:rStyle w:val="VerbatimChar"/>
         </w:rPr>
-        <w:t xml:space="preserve">##  $ ticket            : chr  "A/5 21171" "PC 17599" "STON/O2. 3101282" "113803" ...</w:t>
+        <w:t xml:space="preserve">##  $ ticket            : Factor w/ 681 levels "110152","110413",..: 524 597 670 50 473 276 86 396 345 133 ...</w:t>
       </w:r>
       <w:r>
         <w:br/>
@@ -747,7 +917,7 @@
         <w:rPr>
           <w:rStyle w:val="VerbatimChar"/>
         </w:rPr>
-        <w:t xml:space="preserve">##  $ nro_cabina        : chr  "" "C85" "" "C123" ...</w:t>
+        <w:t xml:space="preserve">##  $ nro_cabina        : Factor w/ 148 levels "","A10","A14",..: 1 83 1 57 1 1 131 1 1 1 ...</w:t>
       </w:r>
       <w:r>
         <w:br/>
@@ -756,7 +926,7 @@
         <w:rPr>
           <w:rStyle w:val="VerbatimChar"/>
         </w:rPr>
-        <w:t xml:space="preserve">##  $ puerto_embarcacion: chr  "S" "C" "S" "S" ...</w:t>
+        <w:t xml:space="preserve">##  $ puerto_embarcacion: Factor w/ 4 levels "","C","Q","S": 4 2 4 4 4 3 4 4 4 2 ...</w:t>
       </w:r>
     </w:p>
     <w:p>
@@ -764,7 +934,7 @@
         <w:pStyle w:val="FirstParagraph"/>
       </w:pPr>
       <w:r>
-        <w:t xml:space="preserve">Como se observa a las variables</w:t>
+        <w:t xml:space="preserve">Ahora las variables las trabaja de forma correcta. El siguiente paso es analizar las medidas resumen, empezamos con</w:t>
       </w:r>
       <w:r>
         <w:t xml:space="preserve"> </w:t>
@@ -773,760 +943,15 @@
         <w:rPr>
           <w:b/>
         </w:rPr>
-        <w:t xml:space="preserve">sobrevivio</w:t>
-      </w:r>
-      <w:r>
-        <w:t xml:space="preserve">,</w:t>
-      </w:r>
-      <w:r>
-        <w:t xml:space="preserve"> </w:t>
-      </w:r>
-      <w:r>
-        <w:rPr>
-          <w:b/>
-        </w:rPr>
-        <w:t xml:space="preserve">clase</w:t>
-      </w:r>
-      <w:r>
-        <w:t xml:space="preserve">,</w:t>
-      </w:r>
-      <w:r>
-        <w:t xml:space="preserve"> </w:t>
-      </w:r>
-      <w:r>
-        <w:rPr>
-          <w:b/>
-        </w:rPr>
-        <w:t xml:space="preserve">sexo</w:t>
-      </w:r>
-      <w:r>
-        <w:t xml:space="preserve">,</w:t>
-      </w:r>
-      <w:r>
-        <w:t xml:space="preserve"> </w:t>
-      </w:r>
-      <w:r>
-        <w:rPr>
-          <w:b/>
-        </w:rPr>
-        <w:t xml:space="preserve">ticket</w:t>
-      </w:r>
-      <w:r>
-        <w:t xml:space="preserve">,</w:t>
-      </w:r>
-      <w:r>
-        <w:t xml:space="preserve"> </w:t>
-      </w:r>
-      <w:r>
-        <w:rPr>
-          <w:b/>
-        </w:rPr>
-        <w:t xml:space="preserve">nro_cabina</w:t>
-      </w:r>
-      <w:r>
-        <w:t xml:space="preserve"> </w:t>
-      </w:r>
-      <w:r>
-        <w:t xml:space="preserve">y</w:t>
-      </w:r>
-      <w:r>
-        <w:t xml:space="preserve"> </w:t>
-      </w:r>
-      <w:r>
-        <w:rPr>
-          <w:b/>
-        </w:rPr>
-        <w:t xml:space="preserve">puerto_embarcación</w:t>
-      </w:r>
-      <w:r>
-        <w:t xml:space="preserve"> </w:t>
-      </w:r>
-      <w:r>
-        <w:t xml:space="preserve">no las esta tratando como un factor, entonces necesitamos modificarlas</w:t>
+        <w:t xml:space="preserve">las variables cuantitativas</w:t>
       </w:r>
     </w:p>
     <w:p>
       <w:pPr>
-        <w:pStyle w:val="SourceCode"/>
+        <w:pStyle w:val="TableCaption"/>
       </w:pPr>
       <w:r>
-        <w:rPr>
-          <w:rStyle w:val="NormalTok"/>
-        </w:rPr>
-        <w:t xml:space="preserve">datos_it1 &lt;-</w:t>
-      </w:r>
-      <w:r>
-        <w:rPr>
-          <w:rStyle w:val="StringTok"/>
-        </w:rPr>
-        <w:t xml:space="preserve"> </w:t>
-      </w:r>
-      <w:r>
-        <w:rPr>
-          <w:rStyle w:val="NormalTok"/>
-        </w:rPr>
-        <w:t xml:space="preserve">datos_it0 </w:t>
-      </w:r>
-      <w:r>
-        <w:rPr>
-          <w:rStyle w:val="OperatorTok"/>
-        </w:rPr>
-        <w:t xml:space="preserve">%&gt;%</w:t>
-      </w:r>
-      <w:r>
-        <w:rPr>
-          <w:rStyle w:val="StringTok"/>
-        </w:rPr>
-        <w:t xml:space="preserve"> </w:t>
-      </w:r>
-      <w:r>
-        <w:br/>
-      </w:r>
-      <w:r>
-        <w:rPr>
-          <w:rStyle w:val="StringTok"/>
-        </w:rPr>
-        <w:t xml:space="preserve">  </w:t>
-      </w:r>
-      <w:r>
-        <w:rPr>
-          <w:rStyle w:val="KeywordTok"/>
-        </w:rPr>
-        <w:t xml:space="preserve">mutate</w:t>
-      </w:r>
-      <w:r>
-        <w:rPr>
-          <w:rStyle w:val="NormalTok"/>
-        </w:rPr>
-        <w:t xml:space="preserve">(</w:t>
-      </w:r>
-      <w:r>
-        <w:rPr>
-          <w:rStyle w:val="DataTypeTok"/>
-        </w:rPr>
-        <w:t xml:space="preserve">sobrevivio =</w:t>
-      </w:r>
-      <w:r>
-        <w:rPr>
-          <w:rStyle w:val="NormalTok"/>
-        </w:rPr>
-        <w:t xml:space="preserve"> </w:t>
-      </w:r>
-      <w:r>
-        <w:rPr>
-          <w:rStyle w:val="KeywordTok"/>
-        </w:rPr>
-        <w:t xml:space="preserve">factor</w:t>
-      </w:r>
-      <w:r>
-        <w:rPr>
-          <w:rStyle w:val="NormalTok"/>
-        </w:rPr>
-        <w:t xml:space="preserve">(sobrevivio, </w:t>
-      </w:r>
-      <w:r>
-        <w:rPr>
-          <w:rStyle w:val="DataTypeTok"/>
-        </w:rPr>
-        <w:t xml:space="preserve">levels =</w:t>
-      </w:r>
-      <w:r>
-        <w:rPr>
-          <w:rStyle w:val="NormalTok"/>
-        </w:rPr>
-        <w:t xml:space="preserve"> </w:t>
-      </w:r>
-      <w:r>
-        <w:rPr>
-          <w:rStyle w:val="KeywordTok"/>
-        </w:rPr>
-        <w:t xml:space="preserve">c</w:t>
-      </w:r>
-      <w:r>
-        <w:rPr>
-          <w:rStyle w:val="NormalTok"/>
-        </w:rPr>
-        <w:t xml:space="preserve">(</w:t>
-      </w:r>
-      <w:r>
-        <w:rPr>
-          <w:rStyle w:val="DecValTok"/>
-        </w:rPr>
-        <w:t xml:space="preserve">1</w:t>
-      </w:r>
-      <w:r>
-        <w:rPr>
-          <w:rStyle w:val="NormalTok"/>
-        </w:rPr>
-        <w:t xml:space="preserve">, </w:t>
-      </w:r>
-      <w:r>
-        <w:rPr>
-          <w:rStyle w:val="DecValTok"/>
-        </w:rPr>
-        <w:t xml:space="preserve">0</w:t>
-      </w:r>
-      <w:r>
-        <w:rPr>
-          <w:rStyle w:val="NormalTok"/>
-        </w:rPr>
-        <w:t xml:space="preserve">), </w:t>
-      </w:r>
-      <w:r>
-        <w:rPr>
-          <w:rStyle w:val="DataTypeTok"/>
-        </w:rPr>
-        <w:t xml:space="preserve">labels =</w:t>
-      </w:r>
-      <w:r>
-        <w:rPr>
-          <w:rStyle w:val="NormalTok"/>
-        </w:rPr>
-        <w:t xml:space="preserve"> </w:t>
-      </w:r>
-      <w:r>
-        <w:rPr>
-          <w:rStyle w:val="KeywordTok"/>
-        </w:rPr>
-        <w:t xml:space="preserve">c</w:t>
-      </w:r>
-      <w:r>
-        <w:rPr>
-          <w:rStyle w:val="NormalTok"/>
-        </w:rPr>
-        <w:t xml:space="preserve">(</w:t>
-      </w:r>
-      <w:r>
-        <w:rPr>
-          <w:rStyle w:val="StringTok"/>
-        </w:rPr>
-        <w:t xml:space="preserve">"Sí"</w:t>
-      </w:r>
-      <w:r>
-        <w:rPr>
-          <w:rStyle w:val="NormalTok"/>
-        </w:rPr>
-        <w:t xml:space="preserve">, </w:t>
-      </w:r>
-      <w:r>
-        <w:rPr>
-          <w:rStyle w:val="StringTok"/>
-        </w:rPr>
-        <w:t xml:space="preserve">"No"</w:t>
-      </w:r>
-      <w:r>
-        <w:rPr>
-          <w:rStyle w:val="NormalTok"/>
-        </w:rPr>
-        <w:t xml:space="preserve">)), </w:t>
-      </w:r>
-      <w:r>
-        <w:br/>
-      </w:r>
-      <w:r>
-        <w:rPr>
-          <w:rStyle w:val="NormalTok"/>
-        </w:rPr>
-        <w:t xml:space="preserve">         </w:t>
-      </w:r>
-      <w:r>
-        <w:rPr>
-          <w:rStyle w:val="DataTypeTok"/>
-        </w:rPr>
-        <w:t xml:space="preserve">clase =</w:t>
-      </w:r>
-      <w:r>
-        <w:rPr>
-          <w:rStyle w:val="NormalTok"/>
-        </w:rPr>
-        <w:t xml:space="preserve"> </w:t>
-      </w:r>
-      <w:r>
-        <w:rPr>
-          <w:rStyle w:val="KeywordTok"/>
-        </w:rPr>
-        <w:t xml:space="preserve">factor</w:t>
-      </w:r>
-      <w:r>
-        <w:rPr>
-          <w:rStyle w:val="NormalTok"/>
-        </w:rPr>
-        <w:t xml:space="preserve">(clase, </w:t>
-      </w:r>
-      <w:r>
-        <w:rPr>
-          <w:rStyle w:val="DataTypeTok"/>
-        </w:rPr>
-        <w:t xml:space="preserve">levels =</w:t>
-      </w:r>
-      <w:r>
-        <w:rPr>
-          <w:rStyle w:val="NormalTok"/>
-        </w:rPr>
-        <w:t xml:space="preserve"> </w:t>
-      </w:r>
-      <w:r>
-        <w:rPr>
-          <w:rStyle w:val="KeywordTok"/>
-        </w:rPr>
-        <w:t xml:space="preserve">c</w:t>
-      </w:r>
-      <w:r>
-        <w:rPr>
-          <w:rStyle w:val="NormalTok"/>
-        </w:rPr>
-        <w:t xml:space="preserve">(</w:t>
-      </w:r>
-      <w:r>
-        <w:rPr>
-          <w:rStyle w:val="DecValTok"/>
-        </w:rPr>
-        <w:t xml:space="preserve">1</w:t>
-      </w:r>
-      <w:r>
-        <w:rPr>
-          <w:rStyle w:val="NormalTok"/>
-        </w:rPr>
-        <w:t xml:space="preserve">, </w:t>
-      </w:r>
-      <w:r>
-        <w:rPr>
-          <w:rStyle w:val="DecValTok"/>
-        </w:rPr>
-        <w:t xml:space="preserve">2</w:t>
-      </w:r>
-      <w:r>
-        <w:rPr>
-          <w:rStyle w:val="NormalTok"/>
-        </w:rPr>
-        <w:t xml:space="preserve">, </w:t>
-      </w:r>
-      <w:r>
-        <w:rPr>
-          <w:rStyle w:val="DecValTok"/>
-        </w:rPr>
-        <w:t xml:space="preserve">3</w:t>
-      </w:r>
-      <w:r>
-        <w:rPr>
-          <w:rStyle w:val="NormalTok"/>
-        </w:rPr>
-        <w:t xml:space="preserve">), </w:t>
-      </w:r>
-      <w:r>
-        <w:rPr>
-          <w:rStyle w:val="DataTypeTok"/>
-        </w:rPr>
-        <w:t xml:space="preserve">labels =</w:t>
-      </w:r>
-      <w:r>
-        <w:rPr>
-          <w:rStyle w:val="NormalTok"/>
-        </w:rPr>
-        <w:t xml:space="preserve"> </w:t>
-      </w:r>
-      <w:r>
-        <w:rPr>
-          <w:rStyle w:val="KeywordTok"/>
-        </w:rPr>
-        <w:t xml:space="preserve">c</w:t>
-      </w:r>
-      <w:r>
-        <w:rPr>
-          <w:rStyle w:val="NormalTok"/>
-        </w:rPr>
-        <w:t xml:space="preserve">(</w:t>
-      </w:r>
-      <w:r>
-        <w:rPr>
-          <w:rStyle w:val="StringTok"/>
-        </w:rPr>
-        <w:t xml:space="preserve">"1ra"</w:t>
-      </w:r>
-      <w:r>
-        <w:rPr>
-          <w:rStyle w:val="NormalTok"/>
-        </w:rPr>
-        <w:t xml:space="preserve">, </w:t>
-      </w:r>
-      <w:r>
-        <w:rPr>
-          <w:rStyle w:val="StringTok"/>
-        </w:rPr>
-        <w:t xml:space="preserve">"2da"</w:t>
-      </w:r>
-      <w:r>
-        <w:rPr>
-          <w:rStyle w:val="NormalTok"/>
-        </w:rPr>
-        <w:t xml:space="preserve">, </w:t>
-      </w:r>
-      <w:r>
-        <w:rPr>
-          <w:rStyle w:val="StringTok"/>
-        </w:rPr>
-        <w:t xml:space="preserve">"3ra"</w:t>
-      </w:r>
-      <w:r>
-        <w:rPr>
-          <w:rStyle w:val="NormalTok"/>
-        </w:rPr>
-        <w:t xml:space="preserve">)), </w:t>
-      </w:r>
-      <w:r>
-        <w:br/>
-      </w:r>
-      <w:r>
-        <w:rPr>
-          <w:rStyle w:val="NormalTok"/>
-        </w:rPr>
-        <w:t xml:space="preserve">         </w:t>
-      </w:r>
-      <w:r>
-        <w:rPr>
-          <w:rStyle w:val="DataTypeTok"/>
-        </w:rPr>
-        <w:t xml:space="preserve">sexo =</w:t>
-      </w:r>
-      <w:r>
-        <w:rPr>
-          <w:rStyle w:val="NormalTok"/>
-        </w:rPr>
-        <w:t xml:space="preserve"> </w:t>
-      </w:r>
-      <w:r>
-        <w:rPr>
-          <w:rStyle w:val="KeywordTok"/>
-        </w:rPr>
-        <w:t xml:space="preserve">factor</w:t>
-      </w:r>
-      <w:r>
-        <w:rPr>
-          <w:rStyle w:val="NormalTok"/>
-        </w:rPr>
-        <w:t xml:space="preserve">(sexo, </w:t>
-      </w:r>
-      <w:r>
-        <w:rPr>
-          <w:rStyle w:val="DataTypeTok"/>
-        </w:rPr>
-        <w:t xml:space="preserve">levels =</w:t>
-      </w:r>
-      <w:r>
-        <w:rPr>
-          <w:rStyle w:val="NormalTok"/>
-        </w:rPr>
-        <w:t xml:space="preserve"> </w:t>
-      </w:r>
-      <w:r>
-        <w:rPr>
-          <w:rStyle w:val="KeywordTok"/>
-        </w:rPr>
-        <w:t xml:space="preserve">c</w:t>
-      </w:r>
-      <w:r>
-        <w:rPr>
-          <w:rStyle w:val="NormalTok"/>
-        </w:rPr>
-        <w:t xml:space="preserve">(</w:t>
-      </w:r>
-      <w:r>
-        <w:rPr>
-          <w:rStyle w:val="StringTok"/>
-        </w:rPr>
-        <w:t xml:space="preserve">"male"</w:t>
-      </w:r>
-      <w:r>
-        <w:rPr>
-          <w:rStyle w:val="NormalTok"/>
-        </w:rPr>
-        <w:t xml:space="preserve">, </w:t>
-      </w:r>
-      <w:r>
-        <w:rPr>
-          <w:rStyle w:val="StringTok"/>
-        </w:rPr>
-        <w:t xml:space="preserve">"female"</w:t>
-      </w:r>
-      <w:r>
-        <w:rPr>
-          <w:rStyle w:val="NormalTok"/>
-        </w:rPr>
-        <w:t xml:space="preserve">), </w:t>
-      </w:r>
-      <w:r>
-        <w:rPr>
-          <w:rStyle w:val="DataTypeTok"/>
-        </w:rPr>
-        <w:t xml:space="preserve">labels =</w:t>
-      </w:r>
-      <w:r>
-        <w:rPr>
-          <w:rStyle w:val="NormalTok"/>
-        </w:rPr>
-        <w:t xml:space="preserve"> </w:t>
-      </w:r>
-      <w:r>
-        <w:rPr>
-          <w:rStyle w:val="KeywordTok"/>
-        </w:rPr>
-        <w:t xml:space="preserve">c</w:t>
-      </w:r>
-      <w:r>
-        <w:rPr>
-          <w:rStyle w:val="NormalTok"/>
-        </w:rPr>
-        <w:t xml:space="preserve">(</w:t>
-      </w:r>
-      <w:r>
-        <w:rPr>
-          <w:rStyle w:val="StringTok"/>
-        </w:rPr>
-        <w:t xml:space="preserve">"Hombre"</w:t>
-      </w:r>
-      <w:r>
-        <w:rPr>
-          <w:rStyle w:val="NormalTok"/>
-        </w:rPr>
-        <w:t xml:space="preserve">, </w:t>
-      </w:r>
-      <w:r>
-        <w:rPr>
-          <w:rStyle w:val="StringTok"/>
-        </w:rPr>
-        <w:t xml:space="preserve">"Mujer"</w:t>
-      </w:r>
-      <w:r>
-        <w:rPr>
-          <w:rStyle w:val="NormalTok"/>
-        </w:rPr>
-        <w:t xml:space="preserve">)),</w:t>
-      </w:r>
-      <w:r>
-        <w:br/>
-      </w:r>
-      <w:r>
-        <w:rPr>
-          <w:rStyle w:val="NormalTok"/>
-        </w:rPr>
-        <w:t xml:space="preserve">         </w:t>
-      </w:r>
-      <w:r>
-        <w:rPr>
-          <w:rStyle w:val="DataTypeTok"/>
-        </w:rPr>
-        <w:t xml:space="preserve">nro_cabina =</w:t>
-      </w:r>
-      <w:r>
-        <w:rPr>
-          <w:rStyle w:val="NormalTok"/>
-        </w:rPr>
-        <w:t xml:space="preserve"> </w:t>
-      </w:r>
-      <w:r>
-        <w:rPr>
-          <w:rStyle w:val="KeywordTok"/>
-        </w:rPr>
-        <w:t xml:space="preserve">as.factor</w:t>
-      </w:r>
-      <w:r>
-        <w:rPr>
-          <w:rStyle w:val="NormalTok"/>
-        </w:rPr>
-        <w:t xml:space="preserve">(nro_cabina), </w:t>
-      </w:r>
-      <w:r>
-        <w:br/>
-      </w:r>
-      <w:r>
-        <w:rPr>
-          <w:rStyle w:val="NormalTok"/>
-        </w:rPr>
-        <w:t xml:space="preserve">         </w:t>
-      </w:r>
-      <w:r>
-        <w:rPr>
-          <w:rStyle w:val="DataTypeTok"/>
-        </w:rPr>
-        <w:t xml:space="preserve">ticket =</w:t>
-      </w:r>
-      <w:r>
-        <w:rPr>
-          <w:rStyle w:val="NormalTok"/>
-        </w:rPr>
-        <w:t xml:space="preserve"> </w:t>
-      </w:r>
-      <w:r>
-        <w:rPr>
-          <w:rStyle w:val="KeywordTok"/>
-        </w:rPr>
-        <w:t xml:space="preserve">as.factor</w:t>
-      </w:r>
-      <w:r>
-        <w:rPr>
-          <w:rStyle w:val="NormalTok"/>
-        </w:rPr>
-        <w:t xml:space="preserve">(ticket),</w:t>
-      </w:r>
-      <w:r>
-        <w:br/>
-      </w:r>
-      <w:r>
-        <w:rPr>
-          <w:rStyle w:val="NormalTok"/>
-        </w:rPr>
-        <w:t xml:space="preserve">         </w:t>
-      </w:r>
-      <w:r>
-        <w:rPr>
-          <w:rStyle w:val="DataTypeTok"/>
-        </w:rPr>
-        <w:t xml:space="preserve">puerto_embarcacion =</w:t>
-      </w:r>
-      <w:r>
-        <w:rPr>
-          <w:rStyle w:val="NormalTok"/>
-        </w:rPr>
-        <w:t xml:space="preserve"> </w:t>
-      </w:r>
-      <w:r>
-        <w:rPr>
-          <w:rStyle w:val="KeywordTok"/>
-        </w:rPr>
-        <w:t xml:space="preserve">as.factor</w:t>
-      </w:r>
-      <w:r>
-        <w:rPr>
-          <w:rStyle w:val="NormalTok"/>
-        </w:rPr>
-        <w:t xml:space="preserve">(puerto_embarcacion))</w:t>
-      </w:r>
-      <w:r>
-        <w:br/>
-      </w:r>
-      <w:r>
-        <w:br/>
-      </w:r>
-      <w:r>
-        <w:rPr>
-          <w:rStyle w:val="KeywordTok"/>
-        </w:rPr>
-        <w:t xml:space="preserve">str</w:t>
-      </w:r>
-      <w:r>
-        <w:rPr>
-          <w:rStyle w:val="NormalTok"/>
-        </w:rPr>
-        <w:t xml:space="preserve">(datos_it1)</w:t>
-      </w:r>
-    </w:p>
-    <w:p>
-      <w:pPr>
-        <w:pStyle w:val="SourceCode"/>
-      </w:pPr>
-      <w:r>
-        <w:rPr>
-          <w:rStyle w:val="VerbatimChar"/>
-        </w:rPr>
-        <w:t xml:space="preserve">## 'data.frame':    891 obs. of  10 variables:</w:t>
-      </w:r>
-      <w:r>
-        <w:br/>
-      </w:r>
-      <w:r>
-        <w:rPr>
-          <w:rStyle w:val="VerbatimChar"/>
-        </w:rPr>
-        <w:t xml:space="preserve">##  $ sobrevivio        : Factor w/ 2 levels "Sí","No": 2 1 1 1 2 2 2 2 1 1 ...</w:t>
-      </w:r>
-      <w:r>
-        <w:br/>
-      </w:r>
-      <w:r>
-        <w:rPr>
-          <w:rStyle w:val="VerbatimChar"/>
-        </w:rPr>
-        <w:t xml:space="preserve">##  $ clase             : Factor w/ 3 levels "1ra","2da","3ra": 3 1 3 1 3 3 1 3 3 2 ...</w:t>
-      </w:r>
-      <w:r>
-        <w:br/>
-      </w:r>
-      <w:r>
-        <w:rPr>
-          <w:rStyle w:val="VerbatimChar"/>
-        </w:rPr>
-        <w:t xml:space="preserve">##  $ sexo              : Factor w/ 2 levels "Hombre","Mujer": 1 2 2 2 1 1 1 1 2 2 ...</w:t>
-      </w:r>
-      <w:r>
-        <w:br/>
-      </w:r>
-      <w:r>
-        <w:rPr>
-          <w:rStyle w:val="VerbatimChar"/>
-        </w:rPr>
-        <w:t xml:space="preserve">##  $ edad              : num  22 38 26 35 35 NA 54 2 27 14 ...</w:t>
-      </w:r>
-      <w:r>
-        <w:br/>
-      </w:r>
-      <w:r>
-        <w:rPr>
-          <w:rStyle w:val="VerbatimChar"/>
-        </w:rPr>
-        <w:t xml:space="preserve">##  $ her_esp           : int  1 1 0 1 0 0 0 3 0 1 ...</w:t>
-      </w:r>
-      <w:r>
-        <w:br/>
-      </w:r>
-      <w:r>
-        <w:rPr>
-          <w:rStyle w:val="VerbatimChar"/>
-        </w:rPr>
-        <w:t xml:space="preserve">##  $ padre_hijo        : int  0 0 0 0 0 0 0 1 2 0 ...</w:t>
-      </w:r>
-      <w:r>
-        <w:br/>
-      </w:r>
-      <w:r>
-        <w:rPr>
-          <w:rStyle w:val="VerbatimChar"/>
-        </w:rPr>
-        <w:t xml:space="preserve">##  $ ticket            : Factor w/ 681 levels "110152","110413",..: 524 597 670 50 473 276 86 396 345 133 ...</w:t>
-      </w:r>
-      <w:r>
-        <w:br/>
-      </w:r>
-      <w:r>
-        <w:rPr>
-          <w:rStyle w:val="VerbatimChar"/>
-        </w:rPr>
-        <w:t xml:space="preserve">##  $ precio_ticket     : num  7.25 71.28 7.92 53.1 8.05 ...</w:t>
-      </w:r>
-      <w:r>
-        <w:br/>
-      </w:r>
-      <w:r>
-        <w:rPr>
-          <w:rStyle w:val="VerbatimChar"/>
-        </w:rPr>
-        <w:t xml:space="preserve">##  $ nro_cabina        : Factor w/ 148 levels "","A10","A14",..: 1 83 1 57 1 1 131 1 1 1 ...</w:t>
-      </w:r>
-      <w:r>
-        <w:br/>
-      </w:r>
-      <w:r>
-        <w:rPr>
-          <w:rStyle w:val="VerbatimChar"/>
-        </w:rPr>
-        <w:t xml:space="preserve">##  $ puerto_embarcacion: Factor w/ 4 levels "","C","Q","S": 4 2 4 4 4 3 4 4 4 2 ...</w:t>
-      </w:r>
-    </w:p>
-    <w:p>
-      <w:pPr>
-        <w:pStyle w:val="FirstParagraph"/>
-      </w:pPr>
-      <w:r>
-        <w:t xml:space="preserve">Ahora las variables las trabaja de forma correcta. El siguiente paso es analizar las medidas resumen</w:t>
+        <w:t xml:space="preserve">Medidas Resumen de Variables Cuantitativas</w:t>
       </w:r>
     </w:p>
     <w:tbl>
@@ -1534,6 +959,7 @@
         <w:tblStyle w:val="Table"/>
         <w:tblW w:type="pct" w:w="0.0"/>
         <w:tblLook w:firstRow="1"/>
+        <w:tblCaption w:val="Medidas Resumen de Variables Cuantitativas"/>
       </w:tblPr>
       <w:tblGrid/>
       <w:tr>
@@ -1547,7 +973,15 @@
             </w:tcBorders>
             <w:vAlign w:val="bottom"/>
           </w:tcPr>
-          <w:p/>
+          <w:p>
+            <w:pPr>
+              <w:pStyle w:val="Compact"/>
+              <w:jc w:val="left"/>
+            </w:pPr>
+            <w:r>
+              <w:t xml:space="preserve">Variable</w:t>
+            </w:r>
+          </w:p>
         </w:tc>
         <w:tc>
           <w:tcPr>
@@ -1562,7 +996,7 @@
               <w:jc w:val="right"/>
             </w:pPr>
             <w:r>
-              <w:t xml:space="preserve">media</w:t>
+              <w:t xml:space="preserve">Media</w:t>
             </w:r>
           </w:p>
         </w:tc>
@@ -1579,7 +1013,7 @@
               <w:jc w:val="right"/>
             </w:pPr>
             <w:r>
-              <w:t xml:space="preserve">mediana</w:t>
+              <w:t xml:space="preserve">Mediana</w:t>
             </w:r>
           </w:p>
         </w:tc>
@@ -1596,7 +1030,7 @@
               <w:jc w:val="right"/>
             </w:pPr>
             <w:r>
-              <w:t xml:space="preserve">primer_cuartil</w:t>
+              <w:t xml:space="preserve">Primer_Cuartil</w:t>
             </w:r>
           </w:p>
         </w:tc>
@@ -1613,7 +1047,7 @@
               <w:jc w:val="right"/>
             </w:pPr>
             <w:r>
-              <w:t xml:space="preserve">tercer_cuartil</w:t>
+              <w:t xml:space="preserve">Tercer_Cuartil</w:t>
             </w:r>
           </w:p>
         </w:tc>
@@ -1630,7 +1064,24 @@
               <w:jc w:val="right"/>
             </w:pPr>
             <w:r>
-              <w:t xml:space="preserve">desvio</w:t>
+              <w:t xml:space="preserve">Desvio</w:t>
+            </w:r>
+          </w:p>
+        </w:tc>
+        <w:tc>
+          <w:tcPr>
+            <w:tcBorders>
+              <w:bottom w:val="single"/>
+            </w:tcBorders>
+            <w:vAlign w:val="bottom"/>
+          </w:tcPr>
+          <w:p>
+            <w:pPr>
+              <w:pStyle w:val="Compact"/>
+              <w:jc w:val="right"/>
+            </w:pPr>
+            <w:r>
+              <w:t xml:space="preserve">NAs</w:t>
             </w:r>
           </w:p>
         </w:tc>
@@ -1643,7 +1094,7 @@
               <w:jc w:val="left"/>
             </w:pPr>
             <w:r>
-              <w:t xml:space="preserve">25%…1</w:t>
+              <w:t xml:space="preserve">edad</w:t>
             </w:r>
           </w:p>
         </w:tc>
@@ -1699,6 +1150,17 @@
             </w:pPr>
             <w:r>
               <w:t xml:space="preserve">14.5264973</w:t>
+            </w:r>
+          </w:p>
+        </w:tc>
+        <w:tc>
+          <w:p>
+            <w:pPr>
+              <w:pStyle w:val="Compact"/>
+              <w:jc w:val="right"/>
+            </w:pPr>
+            <w:r>
+              <w:t xml:space="preserve">177</w:t>
             </w:r>
           </w:p>
         </w:tc>
@@ -1711,7 +1173,7 @@
               <w:jc w:val="left"/>
             </w:pPr>
             <w:r>
-              <w:t xml:space="preserve">25%…2</w:t>
+              <w:t xml:space="preserve">her_esp</w:t>
             </w:r>
           </w:p>
         </w:tc>
@@ -1767,6 +1229,17 @@
             </w:pPr>
             <w:r>
               <w:t xml:space="preserve">1.1027434</w:t>
+            </w:r>
+          </w:p>
+        </w:tc>
+        <w:tc>
+          <w:p>
+            <w:pPr>
+              <w:pStyle w:val="Compact"/>
+              <w:jc w:val="right"/>
+            </w:pPr>
+            <w:r>
+              <w:t xml:space="preserve">0</w:t>
             </w:r>
           </w:p>
         </w:tc>
@@ -1779,7 +1252,7 @@
               <w:jc w:val="left"/>
             </w:pPr>
             <w:r>
-              <w:t xml:space="preserve">25%…3</w:t>
+              <w:t xml:space="preserve">padre_hijo</w:t>
             </w:r>
           </w:p>
         </w:tc>
@@ -1835,6 +1308,17 @@
             </w:pPr>
             <w:r>
               <w:t xml:space="preserve">0.8060572</w:t>
+            </w:r>
+          </w:p>
+        </w:tc>
+        <w:tc>
+          <w:p>
+            <w:pPr>
+              <w:pStyle w:val="Compact"/>
+              <w:jc w:val="right"/>
+            </w:pPr>
+            <w:r>
+              <w:t xml:space="preserve">0</w:t>
             </w:r>
           </w:p>
         </w:tc>
@@ -1847,7 +1331,7 @@
               <w:jc w:val="left"/>
             </w:pPr>
             <w:r>
-              <w:t xml:space="preserve">25%…4</w:t>
+              <w:t xml:space="preserve">precio_ticket</w:t>
             </w:r>
           </w:p>
         </w:tc>
@@ -1903,11 +1387,30 @@
             </w:pPr>
             <w:r>
               <w:t xml:space="preserve">49.6934286</w:t>
+            </w:r>
+          </w:p>
+        </w:tc>
+        <w:tc>
+          <w:p>
+            <w:pPr>
+              <w:pStyle w:val="Compact"/>
+              <w:jc w:val="right"/>
+            </w:pPr>
+            <w:r>
+              <w:t xml:space="preserve">0</w:t>
             </w:r>
           </w:p>
         </w:tc>
       </w:tr>
     </w:tbl>
+    <w:p>
+      <w:pPr>
+        <w:pStyle w:val="BodyText"/>
+      </w:pPr>
+      <w:r>
+        <w:t xml:space="preserve">Como se observa, estamos en presencia de 177 NAs en la variable edad. Como en el data set se presentan 891 observaciones, podemos eleminar todas estas observaciones y quedarnos con el resto.</w:t>
+      </w:r>
+    </w:p>
     <w:sectPr/>
   </w:body>
 </w:document>

</xml_diff>